<commit_message>
fixes bugs 29 and 30
</commit_message>
<xml_diff>
--- a/DocxProcessingScripts/General_DOCX_template.docx
+++ b/DocxProcessingScripts/General_DOCX_template.docx
@@ -1,6 +1,6 @@
 
 <file path=word/document.xml><?xml version="1.0" encoding="utf-8"?>
-<w:document xmlns:wpc="http://schemas.microsoft.com/office/word/2010/wordprocessingCanvas" xmlns:cx="http://schemas.microsoft.com/office/drawing/2014/chartex" xmlns:cx1="http://schemas.microsoft.com/office/drawing/2015/9/8/chartex" xmlns:cx2="http://schemas.microsoft.com/office/drawing/2015/10/21/chartex" xmlns:cx3="http://schemas.microsoft.com/office/drawing/2016/5/9/chartex" xmlns:cx4="http://schemas.microsoft.com/office/drawing/2016/5/10/chartex" xmlns:cx5="http://schemas.microsoft.com/office/drawing/2016/5/11/chartex" xmlns:cx6="http://schemas.microsoft.com/office/drawing/2016/5/12/chartex" xmlns:cx7="http://schemas.microsoft.com/office/drawing/2016/5/13/chartex" xmlns:cx8="http://schemas.microsoft.com/office/drawing/2016/5/14/chartex" xmlns:mc="http://schemas.openxmlformats.org/markup-compatibility/2006" xmlns:aink="http://schemas.microsoft.com/office/drawing/2016/ink" xmlns:am3d="http://schemas.microsoft.com/office/drawing/2017/model3d" xmlns:o="urn:schemas-microsoft-com:office:office" xmlns:r="http://schemas.openxmlformats.org/officeDocument/2006/relationships" xmlns:m="http://schemas.openxmlformats.org/officeDocument/2006/math" xmlns:v="urn:schemas-microsoft-com:vml" xmlns:wp14="http://schemas.microsoft.com/office/word/2010/wordprocessingDrawing" xmlns:wp="http://schemas.openxmlformats.org/drawingml/2006/wordprocessingDrawing" xmlns:w10="urn:schemas-microsoft-com:office:word" xmlns:w="http://schemas.openxmlformats.org/wordprocessingml/2006/main" xmlns:w14="http://schemas.microsoft.com/office/word/2010/wordml" xmlns:w15="http://schemas.microsoft.com/office/word/2012/wordml" xmlns:w16cex="http://schemas.microsoft.com/office/word/2018/wordml/cex" xmlns:w16cid="http://schemas.microsoft.com/office/word/2016/wordml/cid" xmlns:w16="http://schemas.microsoft.com/office/word/2018/wordml" xmlns:w16sdtdh="http://schemas.microsoft.com/office/word/2020/wordml/sdtdatahash" xmlns:w16se="http://schemas.microsoft.com/office/word/2015/wordml/symex" xmlns:wpg="http://schemas.microsoft.com/office/word/2010/wordprocessingGroup" xmlns:wpi="http://schemas.microsoft.com/office/word/2010/wordprocessingInk" xmlns:wne="http://schemas.microsoft.com/office/word/2006/wordml" xmlns:wps="http://schemas.microsoft.com/office/word/2010/wordprocessingShape" mc:Ignorable="w14 w15 w16se w16cid w16 w16cex w16sdtdh wp14">
+<w:document xmlns:wpc="http://schemas.microsoft.com/office/word/2010/wordprocessingCanvas" xmlns:cx="http://schemas.microsoft.com/office/drawing/2014/chartex" xmlns:cx1="http://schemas.microsoft.com/office/drawing/2015/9/8/chartex" xmlns:cx2="http://schemas.microsoft.com/office/drawing/2015/10/21/chartex" xmlns:cx3="http://schemas.microsoft.com/office/drawing/2016/5/9/chartex" xmlns:cx4="http://schemas.microsoft.com/office/drawing/2016/5/10/chartex" xmlns:cx5="http://schemas.microsoft.com/office/drawing/2016/5/11/chartex" xmlns:cx6="http://schemas.microsoft.com/office/drawing/2016/5/12/chartex" xmlns:cx7="http://schemas.microsoft.com/office/drawing/2016/5/13/chartex" xmlns:cx8="http://schemas.microsoft.com/office/drawing/2016/5/14/chartex" xmlns:mc="http://schemas.openxmlformats.org/markup-compatibility/2006" xmlns:aink="http://schemas.microsoft.com/office/drawing/2016/ink" xmlns:am3d="http://schemas.microsoft.com/office/drawing/2017/model3d" xmlns:o="urn:schemas-microsoft-com:office:office" xmlns:oel="http://schemas.microsoft.com/office/2019/extlst" xmlns:r="http://schemas.openxmlformats.org/officeDocument/2006/relationships" xmlns:m="http://schemas.openxmlformats.org/officeDocument/2006/math" xmlns:v="urn:schemas-microsoft-com:vml" xmlns:wp14="http://schemas.microsoft.com/office/word/2010/wordprocessingDrawing" xmlns:wp="http://schemas.openxmlformats.org/drawingml/2006/wordprocessingDrawing" xmlns:w10="urn:schemas-microsoft-com:office:word" xmlns:w="http://schemas.openxmlformats.org/wordprocessingml/2006/main" xmlns:w14="http://schemas.microsoft.com/office/word/2010/wordml" xmlns:w15="http://schemas.microsoft.com/office/word/2012/wordml" xmlns:w16cex="http://schemas.microsoft.com/office/word/2018/wordml/cex" xmlns:w16cid="http://schemas.microsoft.com/office/word/2016/wordml/cid" xmlns:w16="http://schemas.microsoft.com/office/word/2018/wordml" xmlns:w16sdtdh="http://schemas.microsoft.com/office/word/2020/wordml/sdtdatahash" xmlns:w16se="http://schemas.microsoft.com/office/word/2015/wordml/symex" xmlns:wpg="http://schemas.microsoft.com/office/word/2010/wordprocessingGroup" xmlns:wpi="http://schemas.microsoft.com/office/word/2010/wordprocessingInk" xmlns:wne="http://schemas.microsoft.com/office/word/2006/wordml" xmlns:wps="http://schemas.microsoft.com/office/word/2010/wordprocessingShape" mc:Ignorable="w14 w15 w16se w16cid w16 w16cex w16sdtdh wp14">
   <w:body>
     <w:p>
       <w:pPr>
@@ -618,6 +618,129 @@
       <w:bookmarkEnd w:id="10"/>
       <w:bookmarkEnd w:id="11"/>
     </w:p>
+    <w:p>
+      <w:pPr>
+        <w:pStyle w:val="BodyText"/>
+      </w:pPr>
+    </w:p>
+    <w:p>
+      <w:pPr>
+        <w:pStyle w:val="BodyText"/>
+      </w:pPr>
+    </w:p>
+    <w:tbl>
+      <w:tblPr>
+        <w:tblStyle w:val="RoboClerkStandard"/>
+        <w:tblW w:w="0" w:type="auto"/>
+        <w:tblLook w:val="04A0" w:firstRow="1" w:lastRow="0" w:firstColumn="1" w:lastColumn="0" w:noHBand="0" w:noVBand="1"/>
+      </w:tblPr>
+      <w:tblGrid>
+        <w:gridCol w:w="3104"/>
+        <w:gridCol w:w="3105"/>
+        <w:gridCol w:w="3105"/>
+      </w:tblGrid>
+      <w:tr>
+        <w:tc>
+          <w:tcPr>
+            <w:tcW w:w="3116" w:type="dxa"/>
+          </w:tcPr>
+          <w:p>
+            <w:pPr>
+              <w:pStyle w:val="BodyText"/>
+            </w:pPr>
+          </w:p>
+        </w:tc>
+        <w:tc>
+          <w:tcPr>
+            <w:tcW w:w="3117" w:type="dxa"/>
+          </w:tcPr>
+          <w:p>
+            <w:pPr>
+              <w:pStyle w:val="BodyText"/>
+            </w:pPr>
+          </w:p>
+        </w:tc>
+        <w:tc>
+          <w:tcPr>
+            <w:tcW w:w="3117" w:type="dxa"/>
+          </w:tcPr>
+          <w:p>
+            <w:pPr>
+              <w:pStyle w:val="BodyText"/>
+            </w:pPr>
+          </w:p>
+        </w:tc>
+      </w:tr>
+      <w:tr>
+        <w:tc>
+          <w:tcPr>
+            <w:tcW w:w="3116" w:type="dxa"/>
+          </w:tcPr>
+          <w:p>
+            <w:pPr>
+              <w:pStyle w:val="BodyText"/>
+            </w:pPr>
+          </w:p>
+        </w:tc>
+        <w:tc>
+          <w:tcPr>
+            <w:tcW w:w="3117" w:type="dxa"/>
+          </w:tcPr>
+          <w:p>
+            <w:pPr>
+              <w:pStyle w:val="BodyText"/>
+            </w:pPr>
+          </w:p>
+        </w:tc>
+        <w:tc>
+          <w:tcPr>
+            <w:tcW w:w="3117" w:type="dxa"/>
+          </w:tcPr>
+          <w:p>
+            <w:pPr>
+              <w:pStyle w:val="BodyText"/>
+            </w:pPr>
+          </w:p>
+        </w:tc>
+      </w:tr>
+      <w:tr>
+        <w:tc>
+          <w:tcPr>
+            <w:tcW w:w="3116" w:type="dxa"/>
+          </w:tcPr>
+          <w:p>
+            <w:pPr>
+              <w:pStyle w:val="BodyText"/>
+            </w:pPr>
+          </w:p>
+        </w:tc>
+        <w:tc>
+          <w:tcPr>
+            <w:tcW w:w="3117" w:type="dxa"/>
+          </w:tcPr>
+          <w:p>
+            <w:pPr>
+              <w:pStyle w:val="BodyText"/>
+            </w:pPr>
+          </w:p>
+        </w:tc>
+        <w:tc>
+          <w:tcPr>
+            <w:tcW w:w="3117" w:type="dxa"/>
+          </w:tcPr>
+          <w:p>
+            <w:pPr>
+              <w:pStyle w:val="BodyText"/>
+            </w:pPr>
+          </w:p>
+        </w:tc>
+      </w:tr>
+    </w:tbl>
+    <w:p>
+      <w:pPr>
+        <w:pStyle w:val="BodyText"/>
+      </w:pPr>
+    </w:p>
     <w:sectPr>
       <w:pgSz w:w="12240" w:h="15840"/>
       <w:pgMar w:top="1440" w:right="1440" w:bottom="1440" w:left="1440" w:header="720" w:footer="720" w:gutter="0"/>
@@ -628,7 +751,7 @@
 </file>
 
 <file path=word/endnotes.xml><?xml version="1.0" encoding="utf-8"?>
-<w:endnotes xmlns:wpc="http://schemas.microsoft.com/office/word/2010/wordprocessingCanvas" xmlns:cx="http://schemas.microsoft.com/office/drawing/2014/chartex" xmlns:cx1="http://schemas.microsoft.com/office/drawing/2015/9/8/chartex" xmlns:cx2="http://schemas.microsoft.com/office/drawing/2015/10/21/chartex" xmlns:cx3="http://schemas.microsoft.com/office/drawing/2016/5/9/chartex" xmlns:cx4="http://schemas.microsoft.com/office/drawing/2016/5/10/chartex" xmlns:cx5="http://schemas.microsoft.com/office/drawing/2016/5/11/chartex" xmlns:cx6="http://schemas.microsoft.com/office/drawing/2016/5/12/chartex" xmlns:cx7="http://schemas.microsoft.com/office/drawing/2016/5/13/chartex" xmlns:cx8="http://schemas.microsoft.com/office/drawing/2016/5/14/chartex" xmlns:mc="http://schemas.openxmlformats.org/markup-compatibility/2006" xmlns:aink="http://schemas.microsoft.com/office/drawing/2016/ink" xmlns:am3d="http://schemas.microsoft.com/office/drawing/2017/model3d" xmlns:o="urn:schemas-microsoft-com:office:office" xmlns:r="http://schemas.openxmlformats.org/officeDocument/2006/relationships" xmlns:m="http://schemas.openxmlformats.org/officeDocument/2006/math" xmlns:v="urn:schemas-microsoft-com:vml" xmlns:wp14="http://schemas.microsoft.com/office/word/2010/wordprocessingDrawing" xmlns:wp="http://schemas.openxmlformats.org/drawingml/2006/wordprocessingDrawing" xmlns:w10="urn:schemas-microsoft-com:office:word" xmlns:w="http://schemas.openxmlformats.org/wordprocessingml/2006/main" xmlns:w14="http://schemas.microsoft.com/office/word/2010/wordml" xmlns:w15="http://schemas.microsoft.com/office/word/2012/wordml" xmlns:w16cex="http://schemas.microsoft.com/office/word/2018/wordml/cex" xmlns:w16cid="http://schemas.microsoft.com/office/word/2016/wordml/cid" xmlns:w16="http://schemas.microsoft.com/office/word/2018/wordml" xmlns:w16sdtdh="http://schemas.microsoft.com/office/word/2020/wordml/sdtdatahash" xmlns:w16se="http://schemas.microsoft.com/office/word/2015/wordml/symex" xmlns:wpg="http://schemas.microsoft.com/office/word/2010/wordprocessingGroup" xmlns:wpi="http://schemas.microsoft.com/office/word/2010/wordprocessingInk" xmlns:wne="http://schemas.microsoft.com/office/word/2006/wordml" xmlns:wps="http://schemas.microsoft.com/office/word/2010/wordprocessingShape" mc:Ignorable="w14 w15 w16se w16cid w16 w16cex w16sdtdh wp14">
+<w:endnotes xmlns:wpc="http://schemas.microsoft.com/office/word/2010/wordprocessingCanvas" xmlns:cx="http://schemas.microsoft.com/office/drawing/2014/chartex" xmlns:cx1="http://schemas.microsoft.com/office/drawing/2015/9/8/chartex" xmlns:cx2="http://schemas.microsoft.com/office/drawing/2015/10/21/chartex" xmlns:cx3="http://schemas.microsoft.com/office/drawing/2016/5/9/chartex" xmlns:cx4="http://schemas.microsoft.com/office/drawing/2016/5/10/chartex" xmlns:cx5="http://schemas.microsoft.com/office/drawing/2016/5/11/chartex" xmlns:cx6="http://schemas.microsoft.com/office/drawing/2016/5/12/chartex" xmlns:cx7="http://schemas.microsoft.com/office/drawing/2016/5/13/chartex" xmlns:cx8="http://schemas.microsoft.com/office/drawing/2016/5/14/chartex" xmlns:mc="http://schemas.openxmlformats.org/markup-compatibility/2006" xmlns:aink="http://schemas.microsoft.com/office/drawing/2016/ink" xmlns:am3d="http://schemas.microsoft.com/office/drawing/2017/model3d" xmlns:o="urn:schemas-microsoft-com:office:office" xmlns:oel="http://schemas.microsoft.com/office/2019/extlst" xmlns:r="http://schemas.openxmlformats.org/officeDocument/2006/relationships" xmlns:m="http://schemas.openxmlformats.org/officeDocument/2006/math" xmlns:v="urn:schemas-microsoft-com:vml" xmlns:wp14="http://schemas.microsoft.com/office/word/2010/wordprocessingDrawing" xmlns:wp="http://schemas.openxmlformats.org/drawingml/2006/wordprocessingDrawing" xmlns:w10="urn:schemas-microsoft-com:office:word" xmlns:w="http://schemas.openxmlformats.org/wordprocessingml/2006/main" xmlns:w14="http://schemas.microsoft.com/office/word/2010/wordml" xmlns:w15="http://schemas.microsoft.com/office/word/2012/wordml" xmlns:w16cex="http://schemas.microsoft.com/office/word/2018/wordml/cex" xmlns:w16cid="http://schemas.microsoft.com/office/word/2016/wordml/cid" xmlns:w16="http://schemas.microsoft.com/office/word/2018/wordml" xmlns:w16sdtdh="http://schemas.microsoft.com/office/word/2020/wordml/sdtdatahash" xmlns:w16se="http://schemas.microsoft.com/office/word/2015/wordml/symex" xmlns:wpg="http://schemas.microsoft.com/office/word/2010/wordprocessingGroup" xmlns:wpi="http://schemas.microsoft.com/office/word/2010/wordprocessingInk" xmlns:wne="http://schemas.microsoft.com/office/word/2006/wordml" xmlns:wps="http://schemas.microsoft.com/office/word/2010/wordprocessingShape" mc:Ignorable="w14 w15 w16se w16cid w16 w16cex w16sdtdh wp14">
   <w:endnote w:type="separator" w:id="-1">
     <w:p>
       <w:pPr>
@@ -653,7 +776,7 @@
 </file>
 
 <file path=word/footnotes.xml><?xml version="1.0" encoding="utf-8"?>
-<w:footnotes xmlns:wpc="http://schemas.microsoft.com/office/word/2010/wordprocessingCanvas" xmlns:cx="http://schemas.microsoft.com/office/drawing/2014/chartex" xmlns:cx1="http://schemas.microsoft.com/office/drawing/2015/9/8/chartex" xmlns:cx2="http://schemas.microsoft.com/office/drawing/2015/10/21/chartex" xmlns:cx3="http://schemas.microsoft.com/office/drawing/2016/5/9/chartex" xmlns:cx4="http://schemas.microsoft.com/office/drawing/2016/5/10/chartex" xmlns:cx5="http://schemas.microsoft.com/office/drawing/2016/5/11/chartex" xmlns:cx6="http://schemas.microsoft.com/office/drawing/2016/5/12/chartex" xmlns:cx7="http://schemas.microsoft.com/office/drawing/2016/5/13/chartex" xmlns:cx8="http://schemas.microsoft.com/office/drawing/2016/5/14/chartex" xmlns:mc="http://schemas.openxmlformats.org/markup-compatibility/2006" xmlns:aink="http://schemas.microsoft.com/office/drawing/2016/ink" xmlns:am3d="http://schemas.microsoft.com/office/drawing/2017/model3d" xmlns:o="urn:schemas-microsoft-com:office:office" xmlns:r="http://schemas.openxmlformats.org/officeDocument/2006/relationships" xmlns:m="http://schemas.openxmlformats.org/officeDocument/2006/math" xmlns:v="urn:schemas-microsoft-com:vml" xmlns:wp14="http://schemas.microsoft.com/office/word/2010/wordprocessingDrawing" xmlns:wp="http://schemas.openxmlformats.org/drawingml/2006/wordprocessingDrawing" xmlns:w10="urn:schemas-microsoft-com:office:word" xmlns:w="http://schemas.openxmlformats.org/wordprocessingml/2006/main" xmlns:w14="http://schemas.microsoft.com/office/word/2010/wordml" xmlns:w15="http://schemas.microsoft.com/office/word/2012/wordml" xmlns:w16cex="http://schemas.microsoft.com/office/word/2018/wordml/cex" xmlns:w16cid="http://schemas.microsoft.com/office/word/2016/wordml/cid" xmlns:w16="http://schemas.microsoft.com/office/word/2018/wordml" xmlns:w16sdtdh="http://schemas.microsoft.com/office/word/2020/wordml/sdtdatahash" xmlns:w16se="http://schemas.microsoft.com/office/word/2015/wordml/symex" xmlns:wpg="http://schemas.microsoft.com/office/word/2010/wordprocessingGroup" xmlns:wpi="http://schemas.microsoft.com/office/word/2010/wordprocessingInk" xmlns:wne="http://schemas.microsoft.com/office/word/2006/wordml" xmlns:wps="http://schemas.microsoft.com/office/word/2010/wordprocessingShape" mc:Ignorable="w14 w15 w16se w16cid w16 w16cex w16sdtdh wp14">
+<w:footnotes xmlns:wpc="http://schemas.microsoft.com/office/word/2010/wordprocessingCanvas" xmlns:cx="http://schemas.microsoft.com/office/drawing/2014/chartex" xmlns:cx1="http://schemas.microsoft.com/office/drawing/2015/9/8/chartex" xmlns:cx2="http://schemas.microsoft.com/office/drawing/2015/10/21/chartex" xmlns:cx3="http://schemas.microsoft.com/office/drawing/2016/5/9/chartex" xmlns:cx4="http://schemas.microsoft.com/office/drawing/2016/5/10/chartex" xmlns:cx5="http://schemas.microsoft.com/office/drawing/2016/5/11/chartex" xmlns:cx6="http://schemas.microsoft.com/office/drawing/2016/5/12/chartex" xmlns:cx7="http://schemas.microsoft.com/office/drawing/2016/5/13/chartex" xmlns:cx8="http://schemas.microsoft.com/office/drawing/2016/5/14/chartex" xmlns:mc="http://schemas.openxmlformats.org/markup-compatibility/2006" xmlns:aink="http://schemas.microsoft.com/office/drawing/2016/ink" xmlns:am3d="http://schemas.microsoft.com/office/drawing/2017/model3d" xmlns:o="urn:schemas-microsoft-com:office:office" xmlns:oel="http://schemas.microsoft.com/office/2019/extlst" xmlns:r="http://schemas.openxmlformats.org/officeDocument/2006/relationships" xmlns:m="http://schemas.openxmlformats.org/officeDocument/2006/math" xmlns:v="urn:schemas-microsoft-com:vml" xmlns:wp14="http://schemas.microsoft.com/office/word/2010/wordprocessingDrawing" xmlns:wp="http://schemas.openxmlformats.org/drawingml/2006/wordprocessingDrawing" xmlns:w10="urn:schemas-microsoft-com:office:word" xmlns:w="http://schemas.openxmlformats.org/wordprocessingml/2006/main" xmlns:w14="http://schemas.microsoft.com/office/word/2010/wordml" xmlns:w15="http://schemas.microsoft.com/office/word/2012/wordml" xmlns:w16cex="http://schemas.microsoft.com/office/word/2018/wordml/cex" xmlns:w16cid="http://schemas.microsoft.com/office/word/2016/wordml/cid" xmlns:w16="http://schemas.microsoft.com/office/word/2018/wordml" xmlns:w16sdtdh="http://schemas.microsoft.com/office/word/2020/wordml/sdtdatahash" xmlns:w16se="http://schemas.microsoft.com/office/word/2015/wordml/symex" xmlns:wpg="http://schemas.microsoft.com/office/word/2010/wordprocessingGroup" xmlns:wpi="http://schemas.microsoft.com/office/word/2010/wordprocessingInk" xmlns:wne="http://schemas.microsoft.com/office/word/2006/wordml" xmlns:wps="http://schemas.microsoft.com/office/word/2010/wordprocessingShape" mc:Ignorable="w14 w15 w16se w16cid w16 w16cex w16sdtdh wp14">
   <w:footnote w:type="separator" w:id="-1">
     <w:p>
       <w:r>
@@ -672,7 +795,7 @@
 </file>
 
 <file path=word/numbering.xml><?xml version="1.0" encoding="utf-8"?>
-<w:numbering xmlns:wpc="http://schemas.microsoft.com/office/word/2010/wordprocessingCanvas" xmlns:cx="http://schemas.microsoft.com/office/drawing/2014/chartex" xmlns:cx1="http://schemas.microsoft.com/office/drawing/2015/9/8/chartex" xmlns:cx2="http://schemas.microsoft.com/office/drawing/2015/10/21/chartex" xmlns:cx3="http://schemas.microsoft.com/office/drawing/2016/5/9/chartex" xmlns:cx4="http://schemas.microsoft.com/office/drawing/2016/5/10/chartex" xmlns:cx5="http://schemas.microsoft.com/office/drawing/2016/5/11/chartex" xmlns:cx6="http://schemas.microsoft.com/office/drawing/2016/5/12/chartex" xmlns:cx7="http://schemas.microsoft.com/office/drawing/2016/5/13/chartex" xmlns:cx8="http://schemas.microsoft.com/office/drawing/2016/5/14/chartex" xmlns:mc="http://schemas.openxmlformats.org/markup-compatibility/2006" xmlns:aink="http://schemas.microsoft.com/office/drawing/2016/ink" xmlns:am3d="http://schemas.microsoft.com/office/drawing/2017/model3d" xmlns:o="urn:schemas-microsoft-com:office:office" xmlns:r="http://schemas.openxmlformats.org/officeDocument/2006/relationships" xmlns:m="http://schemas.openxmlformats.org/officeDocument/2006/math" xmlns:v="urn:schemas-microsoft-com:vml" xmlns:wp14="http://schemas.microsoft.com/office/word/2010/wordprocessingDrawing" xmlns:wp="http://schemas.openxmlformats.org/drawingml/2006/wordprocessingDrawing" xmlns:w10="urn:schemas-microsoft-com:office:word" xmlns:w="http://schemas.openxmlformats.org/wordprocessingml/2006/main" xmlns:w14="http://schemas.microsoft.com/office/word/2010/wordml" xmlns:w15="http://schemas.microsoft.com/office/word/2012/wordml" xmlns:w16cex="http://schemas.microsoft.com/office/word/2018/wordml/cex" xmlns:w16cid="http://schemas.microsoft.com/office/word/2016/wordml/cid" xmlns:w16="http://schemas.microsoft.com/office/word/2018/wordml" xmlns:w16sdtdh="http://schemas.microsoft.com/office/word/2020/wordml/sdtdatahash" xmlns:w16se="http://schemas.microsoft.com/office/word/2015/wordml/symex" xmlns:wpg="http://schemas.microsoft.com/office/word/2010/wordprocessingGroup" xmlns:wpi="http://schemas.microsoft.com/office/word/2010/wordprocessingInk" xmlns:wne="http://schemas.microsoft.com/office/word/2006/wordml" xmlns:wps="http://schemas.microsoft.com/office/word/2010/wordprocessingShape" mc:Ignorable="w14 w15 w16se w16cid w16 w16cex w16sdtdh wp14">
+<w:numbering xmlns:wpc="http://schemas.microsoft.com/office/word/2010/wordprocessingCanvas" xmlns:cx="http://schemas.microsoft.com/office/drawing/2014/chartex" xmlns:cx1="http://schemas.microsoft.com/office/drawing/2015/9/8/chartex" xmlns:cx2="http://schemas.microsoft.com/office/drawing/2015/10/21/chartex" xmlns:cx3="http://schemas.microsoft.com/office/drawing/2016/5/9/chartex" xmlns:cx4="http://schemas.microsoft.com/office/drawing/2016/5/10/chartex" xmlns:cx5="http://schemas.microsoft.com/office/drawing/2016/5/11/chartex" xmlns:cx6="http://schemas.microsoft.com/office/drawing/2016/5/12/chartex" xmlns:cx7="http://schemas.microsoft.com/office/drawing/2016/5/13/chartex" xmlns:cx8="http://schemas.microsoft.com/office/drawing/2016/5/14/chartex" xmlns:mc="http://schemas.openxmlformats.org/markup-compatibility/2006" xmlns:aink="http://schemas.microsoft.com/office/drawing/2016/ink" xmlns:am3d="http://schemas.microsoft.com/office/drawing/2017/model3d" xmlns:o="urn:schemas-microsoft-com:office:office" xmlns:oel="http://schemas.microsoft.com/office/2019/extlst" xmlns:r="http://schemas.openxmlformats.org/officeDocument/2006/relationships" xmlns:m="http://schemas.openxmlformats.org/officeDocument/2006/math" xmlns:v="urn:schemas-microsoft-com:vml" xmlns:wp14="http://schemas.microsoft.com/office/word/2010/wordprocessingDrawing" xmlns:wp="http://schemas.openxmlformats.org/drawingml/2006/wordprocessingDrawing" xmlns:w10="urn:schemas-microsoft-com:office:word" xmlns:w="http://schemas.openxmlformats.org/wordprocessingml/2006/main" xmlns:w14="http://schemas.microsoft.com/office/word/2010/wordml" xmlns:w15="http://schemas.microsoft.com/office/word/2012/wordml" xmlns:w16cex="http://schemas.microsoft.com/office/word/2018/wordml/cex" xmlns:w16cid="http://schemas.microsoft.com/office/word/2016/wordml/cid" xmlns:w16="http://schemas.microsoft.com/office/word/2018/wordml" xmlns:w16sdtdh="http://schemas.microsoft.com/office/word/2020/wordml/sdtdatahash" xmlns:w16se="http://schemas.microsoft.com/office/word/2015/wordml/symex" xmlns:wpg="http://schemas.microsoft.com/office/word/2010/wordprocessingGroup" xmlns:wpi="http://schemas.microsoft.com/office/word/2010/wordprocessingInk" xmlns:wne="http://schemas.microsoft.com/office/word/2006/wordml" xmlns:wps="http://schemas.microsoft.com/office/word/2010/wordprocessingShape" mc:Ignorable="w14 w15 w16se w16cid w16 w16cex w16sdtdh wp14">
   <w:abstractNum w:abstractNumId="0" w15:restartNumberingAfterBreak="0">
     <w:nsid w:val="0000A990"/>
     <w:multiLevelType w:val="multilevel"/>
@@ -894,16 +1017,16 @@
       </w:rPr>
     </w:lvl>
   </w:abstractNum>
-  <w:num w:numId="1">
+  <w:num w:numId="1" w16cid:durableId="928389099">
     <w:abstractNumId w:val="0"/>
   </w:num>
-  <w:num w:numId="2">
+  <w:num w:numId="2" w16cid:durableId="786971838">
     <w:abstractNumId w:val="3"/>
   </w:num>
-  <w:num w:numId="3">
+  <w:num w:numId="3" w16cid:durableId="488062554">
     <w:abstractNumId w:val="2"/>
   </w:num>
-  <w:num w:numId="4">
+  <w:num w:numId="4" w16cid:durableId="862402651">
     <w:abstractNumId w:val="1"/>
   </w:num>
 </w:numbering>
@@ -2102,6 +2225,43 @@
       <w:ind w:left="240"/>
     </w:pPr>
   </w:style>
+  <w:style w:type="table" w:styleId="TableGrid">
+    <w:name w:val="Table Grid"/>
+    <w:basedOn w:val="TableNormal"/>
+    <w:rsid w:val="00014A2E"/>
+    <w:pPr>
+      <w:spacing w:after="0"/>
+    </w:pPr>
+    <w:tblPr>
+      <w:tblBorders>
+        <w:top w:val="single" w:sz="4" w:space="0" w:color="auto"/>
+        <w:left w:val="single" w:sz="4" w:space="0" w:color="auto"/>
+        <w:bottom w:val="single" w:sz="4" w:space="0" w:color="auto"/>
+        <w:right w:val="single" w:sz="4" w:space="0" w:color="auto"/>
+        <w:insideH w:val="single" w:sz="4" w:space="0" w:color="auto"/>
+        <w:insideV w:val="single" w:sz="4" w:space="0" w:color="auto"/>
+      </w:tblBorders>
+    </w:tblPr>
+  </w:style>
+  <w:style w:type="table" w:customStyle="1" w:styleId="RoboClerkStandard">
+    <w:name w:val="RoboClerk Standard"/>
+    <w:basedOn w:val="TableNormal"/>
+    <w:uiPriority w:val="99"/>
+    <w:rsid w:val="00014A2E"/>
+    <w:pPr>
+      <w:spacing w:after="0"/>
+    </w:pPr>
+    <w:tblPr>
+      <w:tblBorders>
+        <w:top w:val="single" w:sz="18" w:space="0" w:color="auto"/>
+        <w:left w:val="single" w:sz="18" w:space="0" w:color="auto"/>
+        <w:bottom w:val="single" w:sz="18" w:space="0" w:color="auto"/>
+        <w:right w:val="single" w:sz="18" w:space="0" w:color="auto"/>
+        <w:insideH w:val="single" w:sz="4" w:space="0" w:color="auto"/>
+        <w:insideV w:val="single" w:sz="4" w:space="0" w:color="auto"/>
+      </w:tblBorders>
+    </w:tblPr>
+  </w:style>
 </w:styles>
 </file>
 

</xml_diff>